<commit_message>
agrego los casos de uso corregidos
</commit_message>
<xml_diff>
--- a/tp1/entrega2/Casos de Uso - TP1.docx
+++ b/tp1/entrega2/Casos de Uso - TP1.docx
@@ -1077,10 +1077,23 @@
         </w:rPr>
       </w:pPr>
       <w:r>
+        <w:rPr>
+          <w:rtl w:val="0"/>
+        </w:rPr>
+      </w:r>
+    </w:p>
+    <w:p>
+      <w:pPr>
+        <w:rPr/>
+      </w:pPr>
+      <w:r>
+        <w:br w:type="page"/>
+      </w:r>
+      <w:r>
         <w:rPr/>
         <w:drawing>
           <wp:inline distB="114300" distT="114300" distL="114300" distR="114300">
-            <wp:extent cx="5399730" cy="5892800"/>
+            <wp:extent cx="5399730" cy="6350000"/>
             <wp:effectExtent b="0" l="0" r="0" t="0"/>
             <wp:docPr id="1" name="image1.png"/>
             <a:graphic>
@@ -1100,7 +1113,7 @@
                   <pic:spPr>
                     <a:xfrm>
                       <a:off x="0" y="0"/>
-                      <a:ext cx="5399730" cy="5892800"/>
+                      <a:ext cx="5399730" cy="6350000"/>
                     </a:xfrm>
                     <a:prstGeom prst="rect"/>
                     <a:ln/>
@@ -1110,19 +1123,6 @@
             </a:graphic>
           </wp:inline>
         </w:drawing>
-      </w:r>
-      <w:r>
-        <w:rPr>
-          <w:rtl w:val="0"/>
-        </w:rPr>
-      </w:r>
-    </w:p>
-    <w:p>
-      <w:pPr>
-        <w:rPr/>
-      </w:pPr>
-      <w:r>
-        <w:br w:type="page"/>
       </w:r>
       <w:r>
         <w:rPr>
@@ -7226,7 +7226,31 @@
               <w:rPr>
                 <w:rtl w:val="0"/>
               </w:rPr>
-              <w:t xml:space="preserve">2. El sistema calcula el costo teniendo en cuenta el tipo de cliente</w:t>
+              <w:t xml:space="preserve">2. El sistema obtiene el tipo de cliente que está realizando la compra. (si es vip o normal)</w:t>
+            </w:r>
+          </w:p>
+          <w:p>
+            <w:pPr>
+              <w:jc w:val="left"/>
+              <w:rPr/>
+            </w:pPr>
+            <w:r>
+              <w:rPr>
+                <w:rtl w:val="0"/>
+              </w:rPr>
+              <w:t xml:space="preserve">3. El sistema obtiene las ofertas asociadas al libro y tipo de libro</w:t>
+            </w:r>
+          </w:p>
+          <w:p>
+            <w:pPr>
+              <w:jc w:val="left"/>
+              <w:rPr/>
+            </w:pPr>
+            <w:r>
+              <w:rPr>
+                <w:rtl w:val="0"/>
+              </w:rPr>
+              <w:t xml:space="preserve">4. El sistema  calcula el costo de la compra</w:t>
             </w:r>
           </w:p>
           <w:p>
@@ -12214,7 +12238,7 @@
 
 <file path=customXML/item1.xml><?xml version="1.0" encoding="utf-8"?>
 <go:gDocsCustomXmlDataStorage xmlns:go="http://customooxmlschemas.google.com/" xmlns:r="http://schemas.openxmlformats.org/officeDocument/2006/relationships">
-  <go:docsCustomData xmlns:go="http://customooxmlschemas.google.com/" roundtripDataSignature="AMtx7mh6u4Z/Q07M2n+SijtllDN2bph7ng==">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</go:docsCustomData>
+  <go:docsCustomData xmlns:go="http://customooxmlschemas.google.com/" roundtripDataSignature="AMtx7mh6u4Z/Q07M2n+SijtllDN2bph7ng==">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</go:docsCustomData>
 </go:gDocsCustomXmlDataStorage>
 </file>
 

</xml_diff>